<commit_message>
Implemented a RAM that can be written to from the cpu
</commit_message>
<xml_diff>
--- a/documents/Laser Control FPGA User Guide.docx
+++ b/documents/Laser Control FPGA User Guide.docx
@@ -217,6 +217,7 @@
           <w:szCs w:val="28"/>
         </w:rPr>
       </w:pPr>
+      <w:proofErr w:type="spellStart"/>
       <w:r>
         <w:rPr>
           <w:sz w:val="28"/>
@@ -236,14 +237,38 @@
           <w:sz w:val="28"/>
           <w:szCs w:val="28"/>
         </w:rPr>
-        <w:t>e Z7 Board</w:t>
-      </w:r>
-      <w:r>
-        <w:rPr>
-          <w:sz w:val="28"/>
-          <w:szCs w:val="28"/>
-        </w:rPr>
-        <w:t xml:space="preserve"> / Pmod ports</w:t>
+        <w:t>e</w:t>
+      </w:r>
+      <w:proofErr w:type="spellEnd"/>
+      <w:r>
+        <w:rPr>
+          <w:sz w:val="28"/>
+          <w:szCs w:val="28"/>
+        </w:rPr>
+        <w:t xml:space="preserve"> Z7 Board</w:t>
+      </w:r>
+      <w:r>
+        <w:rPr>
+          <w:sz w:val="28"/>
+          <w:szCs w:val="28"/>
+        </w:rPr>
+        <w:t xml:space="preserve"> / </w:t>
+      </w:r>
+      <w:proofErr w:type="spellStart"/>
+      <w:r>
+        <w:rPr>
+          <w:sz w:val="28"/>
+          <w:szCs w:val="28"/>
+        </w:rPr>
+        <w:t>Pmod</w:t>
+      </w:r>
+      <w:proofErr w:type="spellEnd"/>
+      <w:r>
+        <w:rPr>
+          <w:sz w:val="28"/>
+          <w:szCs w:val="28"/>
+        </w:rPr>
+        <w:t xml:space="preserve"> ports</w:t>
       </w:r>
     </w:p>
     <w:p>
@@ -258,12 +283,21 @@
           <w:szCs w:val="28"/>
         </w:rPr>
       </w:pPr>
-      <w:r>
-        <w:rPr>
-          <w:sz w:val="28"/>
-          <w:szCs w:val="28"/>
-        </w:rPr>
-        <w:t>Pmod DA4</w:t>
+      <w:proofErr w:type="spellStart"/>
+      <w:r>
+        <w:rPr>
+          <w:sz w:val="28"/>
+          <w:szCs w:val="28"/>
+        </w:rPr>
+        <w:t>Pmod</w:t>
+      </w:r>
+      <w:proofErr w:type="spellEnd"/>
+      <w:r>
+        <w:rPr>
+          <w:sz w:val="28"/>
+          <w:szCs w:val="28"/>
+        </w:rPr>
+        <w:t xml:space="preserve"> DA4</w:t>
       </w:r>
     </w:p>
     <w:p>
@@ -540,6 +574,7 @@
           <w:szCs w:val="28"/>
         </w:rPr>
       </w:pPr>
+      <w:proofErr w:type="spellStart"/>
       <w:r>
         <w:rPr>
           <w:b/>
@@ -547,22 +582,100 @@
           <w:sz w:val="28"/>
           <w:szCs w:val="28"/>
         </w:rPr>
-        <w:t>Eclypse Z7 board and Pmod ports</w:t>
-      </w:r>
-    </w:p>
-    <w:p>
-      <w:pPr>
-        <w:rPr>
-          <w:sz w:val="24"/>
-          <w:szCs w:val="24"/>
-        </w:rPr>
-      </w:pPr>
-      <w:r>
-        <w:rPr>
-          <w:sz w:val="24"/>
-          <w:szCs w:val="24"/>
-        </w:rPr>
-        <w:t xml:space="preserve">The main board for the device is the Eclypse Z7 board which, among other things, contains a Xilinx Z-7020 FPGA and 4 “Pmod” ports. The Pmod ports are located at the edge of the board. </w:t>
+        <w:t>Eclypse</w:t>
+      </w:r>
+      <w:proofErr w:type="spellEnd"/>
+      <w:r>
+        <w:rPr>
+          <w:b/>
+          <w:bCs/>
+          <w:sz w:val="28"/>
+          <w:szCs w:val="28"/>
+        </w:rPr>
+        <w:t xml:space="preserve"> Z7 board and </w:t>
+      </w:r>
+      <w:proofErr w:type="spellStart"/>
+      <w:r>
+        <w:rPr>
+          <w:b/>
+          <w:bCs/>
+          <w:sz w:val="28"/>
+          <w:szCs w:val="28"/>
+        </w:rPr>
+        <w:t>Pmod</w:t>
+      </w:r>
+      <w:proofErr w:type="spellEnd"/>
+      <w:r>
+        <w:rPr>
+          <w:b/>
+          <w:bCs/>
+          <w:sz w:val="28"/>
+          <w:szCs w:val="28"/>
+        </w:rPr>
+        <w:t xml:space="preserve"> ports</w:t>
+      </w:r>
+    </w:p>
+    <w:p>
+      <w:pPr>
+        <w:rPr>
+          <w:sz w:val="24"/>
+          <w:szCs w:val="24"/>
+        </w:rPr>
+      </w:pPr>
+      <w:r>
+        <w:rPr>
+          <w:sz w:val="24"/>
+          <w:szCs w:val="24"/>
+        </w:rPr>
+        <w:t xml:space="preserve">The main board for the device is the </w:t>
+      </w:r>
+      <w:proofErr w:type="spellStart"/>
+      <w:r>
+        <w:rPr>
+          <w:sz w:val="24"/>
+          <w:szCs w:val="24"/>
+        </w:rPr>
+        <w:t>Eclypse</w:t>
+      </w:r>
+      <w:proofErr w:type="spellEnd"/>
+      <w:r>
+        <w:rPr>
+          <w:sz w:val="24"/>
+          <w:szCs w:val="24"/>
+        </w:rPr>
+        <w:t xml:space="preserve"> Z7 board which, among other things, contains a Xilinx Z-7020 FPGA and 4 “</w:t>
+      </w:r>
+      <w:proofErr w:type="spellStart"/>
+      <w:r>
+        <w:rPr>
+          <w:sz w:val="24"/>
+          <w:szCs w:val="24"/>
+        </w:rPr>
+        <w:t>Pmod</w:t>
+      </w:r>
+      <w:proofErr w:type="spellEnd"/>
+      <w:r>
+        <w:rPr>
+          <w:sz w:val="24"/>
+          <w:szCs w:val="24"/>
+        </w:rPr>
+        <w:t xml:space="preserve">” ports. The </w:t>
+      </w:r>
+      <w:proofErr w:type="spellStart"/>
+      <w:r>
+        <w:rPr>
+          <w:sz w:val="24"/>
+          <w:szCs w:val="24"/>
+        </w:rPr>
+        <w:t>Pmod</w:t>
+      </w:r>
+      <w:proofErr w:type="spellEnd"/>
+      <w:r>
+        <w:rPr>
+          <w:sz w:val="24"/>
+          <w:szCs w:val="24"/>
+        </w:rPr>
+        <w:t xml:space="preserve"> ports are located at the edge of the board. </w:t>
       </w:r>
       <w:r>
         <w:rPr>
@@ -584,7 +697,71 @@
           <w:sz w:val="24"/>
           <w:szCs w:val="24"/>
         </w:rPr>
-        <w:t>These Pmod ports will be used for the UART communication between the FPGA and the CPU, as well as for connecting to the Pmod DA4 parts. PMOD A is used for the UART communication (top row) and one of the Pmod DA4 parts (bottom row). PMOD B is used only for one of the Pmod DA4 parts (bottom row), although another could be plugged in to the top row.</w:t>
+        <w:t xml:space="preserve">These </w:t>
+      </w:r>
+      <w:proofErr w:type="spellStart"/>
+      <w:r>
+        <w:rPr>
+          <w:sz w:val="24"/>
+          <w:szCs w:val="24"/>
+        </w:rPr>
+        <w:t>Pmod</w:t>
+      </w:r>
+      <w:proofErr w:type="spellEnd"/>
+      <w:r>
+        <w:rPr>
+          <w:sz w:val="24"/>
+          <w:szCs w:val="24"/>
+        </w:rPr>
+        <w:t xml:space="preserve"> ports will be used for the UART communication between the FPGA and the CPU, as well as for connecting to the </w:t>
+      </w:r>
+      <w:proofErr w:type="spellStart"/>
+      <w:r>
+        <w:rPr>
+          <w:sz w:val="24"/>
+          <w:szCs w:val="24"/>
+        </w:rPr>
+        <w:t>Pmod</w:t>
+      </w:r>
+      <w:proofErr w:type="spellEnd"/>
+      <w:r>
+        <w:rPr>
+          <w:sz w:val="24"/>
+          <w:szCs w:val="24"/>
+        </w:rPr>
+        <w:t xml:space="preserve"> DA4 parts. PMOD A is used for the UART communication (top row) and one of the </w:t>
+      </w:r>
+      <w:proofErr w:type="spellStart"/>
+      <w:r>
+        <w:rPr>
+          <w:sz w:val="24"/>
+          <w:szCs w:val="24"/>
+        </w:rPr>
+        <w:t>Pmod</w:t>
+      </w:r>
+      <w:proofErr w:type="spellEnd"/>
+      <w:r>
+        <w:rPr>
+          <w:sz w:val="24"/>
+          <w:szCs w:val="24"/>
+        </w:rPr>
+        <w:t xml:space="preserve"> DA4 parts (bottom row). PMOD B is used only for one of the </w:t>
+      </w:r>
+      <w:proofErr w:type="spellStart"/>
+      <w:r>
+        <w:rPr>
+          <w:sz w:val="24"/>
+          <w:szCs w:val="24"/>
+        </w:rPr>
+        <w:t>Pmod</w:t>
+      </w:r>
+      <w:proofErr w:type="spellEnd"/>
+      <w:r>
+        <w:rPr>
+          <w:sz w:val="24"/>
+          <w:szCs w:val="24"/>
+        </w:rPr>
+        <w:t xml:space="preserve"> DA4 parts (bottom row), although another could be plugged in to the top row.</w:t>
       </w:r>
     </w:p>
     <w:p>
@@ -677,6 +854,7 @@
           <w:szCs w:val="28"/>
         </w:rPr>
       </w:pPr>
+      <w:proofErr w:type="spellStart"/>
       <w:r>
         <w:rPr>
           <w:b/>
@@ -684,22 +862,48 @@
           <w:sz w:val="28"/>
           <w:szCs w:val="28"/>
         </w:rPr>
-        <w:t>Pmod DA4</w:t>
-      </w:r>
-    </w:p>
-    <w:p>
-      <w:pPr>
-        <w:rPr>
-          <w:sz w:val="24"/>
-          <w:szCs w:val="24"/>
-        </w:rPr>
-      </w:pPr>
-      <w:r>
-        <w:rPr>
-          <w:sz w:val="24"/>
-          <w:szCs w:val="24"/>
-        </w:rPr>
-        <w:t xml:space="preserve">The Pmod DA4 is an eight channel, 12-bit resolution DAC. The primary IC for the part is the AD5628. The data sheet can be found </w:t>
+        <w:t>Pmod</w:t>
+      </w:r>
+      <w:proofErr w:type="spellEnd"/>
+      <w:r>
+        <w:rPr>
+          <w:b/>
+          <w:bCs/>
+          <w:sz w:val="28"/>
+          <w:szCs w:val="28"/>
+        </w:rPr>
+        <w:t xml:space="preserve"> DA4</w:t>
+      </w:r>
+    </w:p>
+    <w:p>
+      <w:pPr>
+        <w:rPr>
+          <w:sz w:val="24"/>
+          <w:szCs w:val="24"/>
+        </w:rPr>
+      </w:pPr>
+      <w:r>
+        <w:rPr>
+          <w:sz w:val="24"/>
+          <w:szCs w:val="24"/>
+        </w:rPr>
+        <w:t xml:space="preserve">The </w:t>
+      </w:r>
+      <w:proofErr w:type="spellStart"/>
+      <w:r>
+        <w:rPr>
+          <w:sz w:val="24"/>
+          <w:szCs w:val="24"/>
+        </w:rPr>
+        <w:t>Pmod</w:t>
+      </w:r>
+      <w:proofErr w:type="spellEnd"/>
+      <w:r>
+        <w:rPr>
+          <w:sz w:val="24"/>
+          <w:szCs w:val="24"/>
+        </w:rPr>
+        <w:t xml:space="preserve"> DA4 is an eight channel, 12-bit resolution DAC. The primary IC for the part is the AD5628. The data sheet can be found </w:t>
       </w:r>
       <w:hyperlink r:id="rId7" w:history="1">
         <w:r>
@@ -716,36 +920,196 @@
           <w:sz w:val="24"/>
           <w:szCs w:val="24"/>
         </w:rPr>
-        <w:t xml:space="preserve">. The most relevant information can be found on pages 22-26. In summary, the Pmod is connected to the FPGA with a SPI interface to write commands from the FPGA to the Pmod. For this part, data cannot be read back from the Pmod. The FPGA controls the part by sending commands such as power on/off, write to register, update DAC </w:t>
-      </w:r>
-      <w:r>
-        <w:rPr>
-          <w:sz w:val="24"/>
-          <w:szCs w:val="24"/>
-        </w:rPr>
-        <w:t>register, and more. The pmod has 6 pins for the SPI interface that need to be plugged into the board. As shown above, plug one pmod each into the bottom rows of PMOD A and B if not already connected.</w:t>
-      </w:r>
-    </w:p>
-    <w:p>
-      <w:pPr>
-        <w:rPr>
-          <w:sz w:val="24"/>
-          <w:szCs w:val="24"/>
-        </w:rPr>
-      </w:pPr>
-      <w:r>
-        <w:rPr>
-          <w:sz w:val="24"/>
-          <w:szCs w:val="24"/>
-        </w:rPr>
-        <w:t>The output of the Pmod DA4 looks identical to PMOD A and B and are the DC outputs from the DAC. Each Pmod has 8 DC channels labelled A-H. In the software implementation, the DC channels are labelled 0-15. The pmod plugged into PMOD A maps to channels 0-7, where channel A is channel 0 and channel H is channel 7. Likewise, the pmod plugged into PMOD B is channels 8-15. Again, channel 8 is mapped to channel A and so on.</w:t>
-      </w:r>
-      <w:r>
-        <w:rPr>
-          <w:sz w:val="24"/>
-          <w:szCs w:val="24"/>
-        </w:rPr>
-        <w:t xml:space="preserve"> The pmod also has two VCC and two GND outputs.</w:t>
+        <w:t xml:space="preserve">. The most relevant information can be found on pages 22-26. In summary, the </w:t>
+      </w:r>
+      <w:proofErr w:type="spellStart"/>
+      <w:r>
+        <w:rPr>
+          <w:sz w:val="24"/>
+          <w:szCs w:val="24"/>
+        </w:rPr>
+        <w:t>Pmod</w:t>
+      </w:r>
+      <w:proofErr w:type="spellEnd"/>
+      <w:r>
+        <w:rPr>
+          <w:sz w:val="24"/>
+          <w:szCs w:val="24"/>
+        </w:rPr>
+        <w:t xml:space="preserve"> is connected to the FPGA with a SPI interface to write commands from the FPGA to the </w:t>
+      </w:r>
+      <w:proofErr w:type="spellStart"/>
+      <w:r>
+        <w:rPr>
+          <w:sz w:val="24"/>
+          <w:szCs w:val="24"/>
+        </w:rPr>
+        <w:t>Pmod</w:t>
+      </w:r>
+      <w:proofErr w:type="spellEnd"/>
+      <w:r>
+        <w:rPr>
+          <w:sz w:val="24"/>
+          <w:szCs w:val="24"/>
+        </w:rPr>
+        <w:t xml:space="preserve">. For this part, data cannot be read back from the </w:t>
+      </w:r>
+      <w:proofErr w:type="spellStart"/>
+      <w:r>
+        <w:rPr>
+          <w:sz w:val="24"/>
+          <w:szCs w:val="24"/>
+        </w:rPr>
+        <w:t>Pmod</w:t>
+      </w:r>
+      <w:proofErr w:type="spellEnd"/>
+      <w:r>
+        <w:rPr>
+          <w:sz w:val="24"/>
+          <w:szCs w:val="24"/>
+        </w:rPr>
+        <w:t xml:space="preserve">. The FPGA controls the part by sending commands such as power on/off, write to register, update DAC </w:t>
+      </w:r>
+      <w:r>
+        <w:rPr>
+          <w:sz w:val="24"/>
+          <w:szCs w:val="24"/>
+        </w:rPr>
+        <w:t xml:space="preserve">register, and more. The </w:t>
+      </w:r>
+      <w:proofErr w:type="spellStart"/>
+      <w:r>
+        <w:rPr>
+          <w:sz w:val="24"/>
+          <w:szCs w:val="24"/>
+        </w:rPr>
+        <w:t>pmod</w:t>
+      </w:r>
+      <w:proofErr w:type="spellEnd"/>
+      <w:r>
+        <w:rPr>
+          <w:sz w:val="24"/>
+          <w:szCs w:val="24"/>
+        </w:rPr>
+        <w:t xml:space="preserve"> has 6 pins for the SPI interface that need to be plugged into the board. As shown above, plug one </w:t>
+      </w:r>
+      <w:proofErr w:type="spellStart"/>
+      <w:r>
+        <w:rPr>
+          <w:sz w:val="24"/>
+          <w:szCs w:val="24"/>
+        </w:rPr>
+        <w:t>pmod</w:t>
+      </w:r>
+      <w:proofErr w:type="spellEnd"/>
+      <w:r>
+        <w:rPr>
+          <w:sz w:val="24"/>
+          <w:szCs w:val="24"/>
+        </w:rPr>
+        <w:t xml:space="preserve"> each into the bottom rows of PMOD A and B if not already connected.</w:t>
+      </w:r>
+    </w:p>
+    <w:p>
+      <w:pPr>
+        <w:rPr>
+          <w:sz w:val="24"/>
+          <w:szCs w:val="24"/>
+        </w:rPr>
+      </w:pPr>
+      <w:r>
+        <w:rPr>
+          <w:sz w:val="24"/>
+          <w:szCs w:val="24"/>
+        </w:rPr>
+        <w:t xml:space="preserve">The output of the </w:t>
+      </w:r>
+      <w:proofErr w:type="spellStart"/>
+      <w:r>
+        <w:rPr>
+          <w:sz w:val="24"/>
+          <w:szCs w:val="24"/>
+        </w:rPr>
+        <w:t>Pmod</w:t>
+      </w:r>
+      <w:proofErr w:type="spellEnd"/>
+      <w:r>
+        <w:rPr>
+          <w:sz w:val="24"/>
+          <w:szCs w:val="24"/>
+        </w:rPr>
+        <w:t xml:space="preserve"> DA4 looks identical to PMOD A and B and are the DC outputs from the DAC. Each </w:t>
+      </w:r>
+      <w:proofErr w:type="spellStart"/>
+      <w:r>
+        <w:rPr>
+          <w:sz w:val="24"/>
+          <w:szCs w:val="24"/>
+        </w:rPr>
+        <w:t>Pmod</w:t>
+      </w:r>
+      <w:proofErr w:type="spellEnd"/>
+      <w:r>
+        <w:rPr>
+          <w:sz w:val="24"/>
+          <w:szCs w:val="24"/>
+        </w:rPr>
+        <w:t xml:space="preserve"> has 8 DC channels labelled A-H. In the software implementation, the DC channels are labelled 0-15. The </w:t>
+      </w:r>
+      <w:proofErr w:type="spellStart"/>
+      <w:r>
+        <w:rPr>
+          <w:sz w:val="24"/>
+          <w:szCs w:val="24"/>
+        </w:rPr>
+        <w:t>pmod</w:t>
+      </w:r>
+      <w:proofErr w:type="spellEnd"/>
+      <w:r>
+        <w:rPr>
+          <w:sz w:val="24"/>
+          <w:szCs w:val="24"/>
+        </w:rPr>
+        <w:t xml:space="preserve"> plugged into PMOD A maps to channels 0-7, where channel A is channel 0 and channel H is channel 7. Likewise, the </w:t>
+      </w:r>
+      <w:proofErr w:type="spellStart"/>
+      <w:r>
+        <w:rPr>
+          <w:sz w:val="24"/>
+          <w:szCs w:val="24"/>
+        </w:rPr>
+        <w:t>pmod</w:t>
+      </w:r>
+      <w:proofErr w:type="spellEnd"/>
+      <w:r>
+        <w:rPr>
+          <w:sz w:val="24"/>
+          <w:szCs w:val="24"/>
+        </w:rPr>
+        <w:t xml:space="preserve"> plugged into PMOD B is channels 8-15. Again, channel 8 is mapped to channel A and so on.</w:t>
+      </w:r>
+      <w:r>
+        <w:rPr>
+          <w:sz w:val="24"/>
+          <w:szCs w:val="24"/>
+        </w:rPr>
+        <w:t xml:space="preserve"> The </w:t>
+      </w:r>
+      <w:proofErr w:type="spellStart"/>
+      <w:r>
+        <w:rPr>
+          <w:sz w:val="24"/>
+          <w:szCs w:val="24"/>
+        </w:rPr>
+        <w:t>pmod</w:t>
+      </w:r>
+      <w:proofErr w:type="spellEnd"/>
+      <w:r>
+        <w:rPr>
+          <w:sz w:val="24"/>
+          <w:szCs w:val="24"/>
+        </w:rPr>
+        <w:t xml:space="preserve"> also has two VCC and two GND outputs.</w:t>
       </w:r>
     </w:p>
     <w:p>
@@ -852,7 +1216,23 @@
           <w:sz w:val="24"/>
           <w:szCs w:val="24"/>
         </w:rPr>
-        <w:t xml:space="preserve"> The UART currently supports reading a writing 32 bits of data from a 16 bit address space. Messages have the following format:</w:t>
+        <w:t xml:space="preserve"> The UART currently supports reading a writing 32 bits of data from a </w:t>
+      </w:r>
+      <w:proofErr w:type="gramStart"/>
+      <w:r>
+        <w:rPr>
+          <w:sz w:val="24"/>
+          <w:szCs w:val="24"/>
+        </w:rPr>
+        <w:t>16 bit</w:t>
+      </w:r>
+      <w:proofErr w:type="gramEnd"/>
+      <w:r>
+        <w:rPr>
+          <w:sz w:val="24"/>
+          <w:szCs w:val="24"/>
+        </w:rPr>
+        <w:t xml:space="preserve"> address space. Messages have the following format:</w:t>
       </w:r>
       <w:r>
         <w:rPr>
@@ -870,6 +1250,7 @@
           <w:szCs w:val="24"/>
         </w:rPr>
       </w:pPr>
+      <w:proofErr w:type="gramStart"/>
       <w:r>
         <w:rPr>
           <w:sz w:val="24"/>
@@ -877,6 +1258,7 @@
         </w:rPr>
         <w:t>Read :</w:t>
       </w:r>
+      <w:proofErr w:type="gramEnd"/>
       <w:r>
         <w:rPr>
           <w:sz w:val="24"/>
@@ -904,29 +1286,109 @@
           <w:sz w:val="24"/>
           <w:szCs w:val="24"/>
         </w:rPr>
-        <w:t>The first character of the message is either W or R as a Unicode character (i.e send 0x57 for a W). Next is the 16 bit address, shown above in hexadecimal form (each A represents 4 bits). Finally the 32 bit data, also shown in hexadecimal form.</w:t>
-      </w:r>
-    </w:p>
-    <w:p>
-      <w:pPr>
-        <w:rPr>
-          <w:sz w:val="24"/>
-          <w:szCs w:val="24"/>
-        </w:rPr>
-      </w:pPr>
-      <w:r>
-        <w:rPr>
-          <w:sz w:val="24"/>
-          <w:szCs w:val="24"/>
-        </w:rPr>
-        <w:t>The write commands are all that is needed in order to control the 16 DC DAC channels.</w:t>
-      </w:r>
-      <w:r>
-        <w:rPr>
-          <w:sz w:val="24"/>
-          <w:szCs w:val="24"/>
-        </w:rPr>
-        <w:t xml:space="preserve"> There is a specific address for each channel of the DAC, as well as a few extra address for specific commands.</w:t>
+        <w:t>The first character of the message is either W or R as a Unicode character (</w:t>
+      </w:r>
+      <w:proofErr w:type="spellStart"/>
+      <w:r>
+        <w:rPr>
+          <w:sz w:val="24"/>
+          <w:szCs w:val="24"/>
+        </w:rPr>
+        <w:t>i.e</w:t>
+      </w:r>
+      <w:proofErr w:type="spellEnd"/>
+      <w:r>
+        <w:rPr>
+          <w:sz w:val="24"/>
+          <w:szCs w:val="24"/>
+        </w:rPr>
+        <w:t xml:space="preserve"> send 0x57 for a W). Next is the </w:t>
+      </w:r>
+      <w:proofErr w:type="gramStart"/>
+      <w:r>
+        <w:rPr>
+          <w:sz w:val="24"/>
+          <w:szCs w:val="24"/>
+        </w:rPr>
+        <w:t>16 bit</w:t>
+      </w:r>
+      <w:proofErr w:type="gramEnd"/>
+      <w:r>
+        <w:rPr>
+          <w:sz w:val="24"/>
+          <w:szCs w:val="24"/>
+        </w:rPr>
+        <w:t xml:space="preserve"> address, shown above in hexadecimal form (each A represents 4 bits). </w:t>
+      </w:r>
+      <w:proofErr w:type="gramStart"/>
+      <w:r>
+        <w:rPr>
+          <w:sz w:val="24"/>
+          <w:szCs w:val="24"/>
+        </w:rPr>
+        <w:t>Finally</w:t>
+      </w:r>
+      <w:proofErr w:type="gramEnd"/>
+      <w:r>
+        <w:rPr>
+          <w:sz w:val="24"/>
+          <w:szCs w:val="24"/>
+        </w:rPr>
+        <w:t xml:space="preserve"> the 32 bit data, also shown in hexadecimal form.</w:t>
+      </w:r>
+    </w:p>
+    <w:p>
+      <w:pPr>
+        <w:rPr>
+          <w:sz w:val="24"/>
+          <w:szCs w:val="24"/>
+        </w:rPr>
+      </w:pPr>
+      <w:r>
+        <w:rPr>
+          <w:sz w:val="24"/>
+          <w:szCs w:val="24"/>
+        </w:rPr>
+        <w:t xml:space="preserve">The write commands are all that is needed </w:t>
+      </w:r>
+      <w:proofErr w:type="gramStart"/>
+      <w:r>
+        <w:rPr>
+          <w:sz w:val="24"/>
+          <w:szCs w:val="24"/>
+        </w:rPr>
+        <w:t>in order to</w:t>
+      </w:r>
+      <w:proofErr w:type="gramEnd"/>
+      <w:r>
+        <w:rPr>
+          <w:sz w:val="24"/>
+          <w:szCs w:val="24"/>
+        </w:rPr>
+        <w:t xml:space="preserve"> control the 16 DC DAC channels.</w:t>
+      </w:r>
+      <w:r>
+        <w:rPr>
+          <w:sz w:val="24"/>
+          <w:szCs w:val="24"/>
+        </w:rPr>
+        <w:t xml:space="preserve"> There is a specific address for each channel of the DAC, as well as a few extra </w:t>
+      </w:r>
+      <w:proofErr w:type="gramStart"/>
+      <w:r>
+        <w:rPr>
+          <w:sz w:val="24"/>
+          <w:szCs w:val="24"/>
+        </w:rPr>
+        <w:t>address</w:t>
+      </w:r>
+      <w:proofErr w:type="gramEnd"/>
+      <w:r>
+        <w:rPr>
+          <w:sz w:val="24"/>
+          <w:szCs w:val="24"/>
+        </w:rPr>
+        <w:t xml:space="preserve"> for specific commands.</w:t>
       </w:r>
     </w:p>
     <w:p>
@@ -1083,7 +1545,23 @@
                 <w:rFonts w:ascii="Calibri" w:eastAsia="Times New Roman" w:hAnsi="Calibri" w:cs="Calibri"/>
                 <w:color w:val="000000"/>
               </w:rPr>
-              <w:t>Selects PMOD A Pmod (Channels 0-7)</w:t>
+              <w:t xml:space="preserve">Selects PMOD A </w:t>
+            </w:r>
+            <w:proofErr w:type="spellStart"/>
+            <w:r>
+              <w:rPr>
+                <w:rFonts w:ascii="Calibri" w:eastAsia="Times New Roman" w:hAnsi="Calibri" w:cs="Calibri"/>
+                <w:color w:val="000000"/>
+              </w:rPr>
+              <w:t>Pmod</w:t>
+            </w:r>
+            <w:proofErr w:type="spellEnd"/>
+            <w:r>
+              <w:rPr>
+                <w:rFonts w:ascii="Calibri" w:eastAsia="Times New Roman" w:hAnsi="Calibri" w:cs="Calibri"/>
+                <w:color w:val="000000"/>
+              </w:rPr>
+              <w:t xml:space="preserve"> (Channels 0-7)</w:t>
             </w:r>
           </w:p>
         </w:tc>
@@ -1151,7 +1629,23 @@
                 <w:rFonts w:ascii="Calibri" w:eastAsia="Times New Roman" w:hAnsi="Calibri" w:cs="Calibri"/>
                 <w:color w:val="000000"/>
               </w:rPr>
-              <w:t>Selects PMOD B Pmod (Channels 8-15)</w:t>
+              <w:t xml:space="preserve">Selects PMOD B </w:t>
+            </w:r>
+            <w:proofErr w:type="spellStart"/>
+            <w:r>
+              <w:rPr>
+                <w:rFonts w:ascii="Calibri" w:eastAsia="Times New Roman" w:hAnsi="Calibri" w:cs="Calibri"/>
+                <w:color w:val="000000"/>
+              </w:rPr>
+              <w:t>Pmod</w:t>
+            </w:r>
+            <w:proofErr w:type="spellEnd"/>
+            <w:r>
+              <w:rPr>
+                <w:rFonts w:ascii="Calibri" w:eastAsia="Times New Roman" w:hAnsi="Calibri" w:cs="Calibri"/>
+                <w:color w:val="000000"/>
+              </w:rPr>
+              <w:t xml:space="preserve"> (Channels 8-15)</w:t>
             </w:r>
           </w:p>
         </w:tc>
@@ -1287,7 +1781,23 @@
                 <w:rFonts w:ascii="Calibri" w:eastAsia="Times New Roman" w:hAnsi="Calibri" w:cs="Calibri"/>
                 <w:color w:val="000000"/>
               </w:rPr>
-              <w:t>Powers on/off  ALL channels</w:t>
+              <w:t>Powers on/</w:t>
+            </w:r>
+            <w:proofErr w:type="gramStart"/>
+            <w:r>
+              <w:rPr>
+                <w:rFonts w:ascii="Calibri" w:eastAsia="Times New Roman" w:hAnsi="Calibri" w:cs="Calibri"/>
+                <w:color w:val="000000"/>
+              </w:rPr>
+              <w:t>off  ALL</w:t>
+            </w:r>
+            <w:proofErr w:type="gramEnd"/>
+            <w:r>
+              <w:rPr>
+                <w:rFonts w:ascii="Calibri" w:eastAsia="Times New Roman" w:hAnsi="Calibri" w:cs="Calibri"/>
+                <w:color w:val="000000"/>
+              </w:rPr>
+              <w:t xml:space="preserve"> channels</w:t>
             </w:r>
           </w:p>
         </w:tc>
@@ -1313,7 +1823,39 @@
           <w:sz w:val="24"/>
           <w:szCs w:val="24"/>
         </w:rPr>
-        <w:t>If a specific Pmod is selected (bits 3-5 value is 0 or 1), then bits 0-2 of the address select which channel of the Pmod to update. A value of 0 updates channel A, 1 channel B, and so on.</w:t>
+        <w:t xml:space="preserve">If a specific </w:t>
+      </w:r>
+      <w:proofErr w:type="spellStart"/>
+      <w:r>
+        <w:rPr>
+          <w:sz w:val="24"/>
+          <w:szCs w:val="24"/>
+        </w:rPr>
+        <w:t>Pmod</w:t>
+      </w:r>
+      <w:proofErr w:type="spellEnd"/>
+      <w:r>
+        <w:rPr>
+          <w:sz w:val="24"/>
+          <w:szCs w:val="24"/>
+        </w:rPr>
+        <w:t xml:space="preserve"> is selected (bits 3-5 value is 0 or 1), then bits 0-2 of the address select which channel of the </w:t>
+      </w:r>
+      <w:proofErr w:type="spellStart"/>
+      <w:r>
+        <w:rPr>
+          <w:sz w:val="24"/>
+          <w:szCs w:val="24"/>
+        </w:rPr>
+        <w:t>Pmod</w:t>
+      </w:r>
+      <w:proofErr w:type="spellEnd"/>
+      <w:r>
+        <w:rPr>
+          <w:sz w:val="24"/>
+          <w:szCs w:val="24"/>
+        </w:rPr>
+        <w:t xml:space="preserve"> to update. A value of 0 updates channel A, 1 channel B, and so on.</w:t>
       </w:r>
     </w:p>
     <w:p>
@@ -1372,15 +1914,16 @@
       </w:pPr>
       <w:r>
         <w:rPr>
+          <w:rFonts w:ascii="Times New Roman" w:eastAsia="Times New Roman" w:hAnsi="Times New Roman" w:cs="Times New Roman"/>
           <w:noProof/>
           <w:sz w:val="24"/>
           <w:szCs w:val="24"/>
         </w:rPr>
         <w:drawing>
-          <wp:inline distT="0" distB="0" distL="0" distR="0" wp14:anchorId="0EBBB3CD" wp14:editId="7C5C6F5E">
-            <wp:extent cx="1514475" cy="1314450"/>
+          <wp:inline distT="0" distB="0" distL="0" distR="0" wp14:anchorId="4A5641BF" wp14:editId="608A48D5">
+            <wp:extent cx="1381125" cy="1333500"/>
             <wp:effectExtent l="0" t="0" r="9525" b="0"/>
-            <wp:docPr id="6" name="Picture 6" descr="A picture containing text&#10;&#10;Description automatically generated"/>
+            <wp:docPr id="3" name="Picture 3" descr="A picture containing text&#10;&#10;Description automatically generated"/>
             <wp:cNvGraphicFramePr>
               <a:graphicFrameLocks xmlns:a="http://schemas.openxmlformats.org/drawingml/2006/main" noChangeAspect="1"/>
             </wp:cNvGraphicFramePr>
@@ -1388,7 +1931,7 @@
               <a:graphicData uri="http://schemas.openxmlformats.org/drawingml/2006/picture">
                 <pic:pic xmlns:pic="http://schemas.openxmlformats.org/drawingml/2006/picture">
                   <pic:nvPicPr>
-                    <pic:cNvPr id="6" name="Picture 6" descr="A picture containing text&#10;&#10;Description automatically generated"/>
+                    <pic:cNvPr id="3" name="Picture 3" descr="A picture containing text&#10;&#10;Description automatically generated"/>
                     <pic:cNvPicPr>
                       <a:picLocks noChangeAspect="1" noChangeArrowheads="1"/>
                     </pic:cNvPicPr>
@@ -1409,7 +1952,7 @@
                   <pic:spPr bwMode="auto">
                     <a:xfrm>
                       <a:off x="0" y="0"/>
-                      <a:ext cx="1514475" cy="1314450"/>
+                      <a:ext cx="1381125" cy="1333500"/>
                     </a:xfrm>
                     <a:prstGeom prst="rect">
                       <a:avLst/>
@@ -1428,6 +1971,17 @@
     </w:p>
     <w:p>
       <w:pPr>
+        <w:spacing w:after="0" w:line="240" w:lineRule="auto"/>
+        <w:jc w:val="center"/>
+        <w:rPr>
+          <w:rFonts w:ascii="Times New Roman" w:eastAsia="Times New Roman" w:hAnsi="Times New Roman" w:cs="Times New Roman"/>
+          <w:sz w:val="24"/>
+          <w:szCs w:val="24"/>
+        </w:rPr>
+      </w:pPr>
+    </w:p>
+    <w:p>
+      <w:pPr>
         <w:rPr>
           <w:sz w:val="24"/>
           <w:szCs w:val="24"/>
@@ -1458,7 +2012,6 @@
           <w:sz w:val="36"/>
           <w:szCs w:val="36"/>
         </w:rPr>
-        <w:lastRenderedPageBreak/>
         <w:t>Software Description</w:t>
       </w:r>
     </w:p>
@@ -1562,6 +2115,7 @@
           <w:szCs w:val="24"/>
         </w:rPr>
       </w:pPr>
+      <w:proofErr w:type="spellStart"/>
       <w:r>
         <w:rPr>
           <w:sz w:val="24"/>
@@ -1569,6 +2123,7 @@
         </w:rPr>
         <w:t>PySimpleGUI</w:t>
       </w:r>
+      <w:proofErr w:type="spellEnd"/>
     </w:p>
     <w:p>
       <w:pPr>
@@ -1599,7 +2154,23 @@
           <w:sz w:val="24"/>
           <w:szCs w:val="24"/>
         </w:rPr>
-        <w:t>The python script generates a GUI for the user to input voltages to each individual channel. Given a value, the script will generate a UART message as described in the UART Interface section to send to the FPGA. The FPGA receives the UART message, decodes it, and generates a SPI message to send a command to the Pmod and update the DAC channels.</w:t>
+        <w:t xml:space="preserve">The python script generates a GUI for the user to input voltages to each individual channel. Given a value, the script will generate a UART message as described in the UART Interface section to send to the FPGA. The FPGA receives the UART message, decodes it, and generates a SPI message to send a command to the </w:t>
+      </w:r>
+      <w:proofErr w:type="spellStart"/>
+      <w:r>
+        <w:rPr>
+          <w:sz w:val="24"/>
+          <w:szCs w:val="24"/>
+        </w:rPr>
+        <w:t>Pmod</w:t>
+      </w:r>
+      <w:proofErr w:type="spellEnd"/>
+      <w:r>
+        <w:rPr>
+          <w:sz w:val="24"/>
+          <w:szCs w:val="24"/>
+        </w:rPr>
+        <w:t xml:space="preserve"> and update the DAC channels.</w:t>
       </w:r>
     </w:p>
     <w:p>
@@ -1649,12 +2220,21 @@
           <w:szCs w:val="24"/>
         </w:rPr>
       </w:pPr>
-      <w:r>
-        <w:rPr>
-          <w:sz w:val="24"/>
-          <w:szCs w:val="24"/>
-        </w:rPr>
-        <w:t>Get_value: Given a decimal value representing a voltage, a reference voltage, and a resolution, return a binary number with resolution number of bits representing the voltage value based on the reference voltage.</w:t>
+      <w:proofErr w:type="spellStart"/>
+      <w:r>
+        <w:rPr>
+          <w:sz w:val="24"/>
+          <w:szCs w:val="24"/>
+        </w:rPr>
+        <w:t>Get_value</w:t>
+      </w:r>
+      <w:proofErr w:type="spellEnd"/>
+      <w:r>
+        <w:rPr>
+          <w:sz w:val="24"/>
+          <w:szCs w:val="24"/>
+        </w:rPr>
+        <w:t>: Given a decimal value representing a voltage, a reference voltage, and a resolution, return a binary number with resolution number of bits representing the voltage value based on the reference voltage.</w:t>
       </w:r>
     </w:p>
     <w:p>
@@ -1669,12 +2249,21 @@
           <w:szCs w:val="24"/>
         </w:rPr>
       </w:pPr>
-      <w:r>
-        <w:rPr>
-          <w:sz w:val="24"/>
-          <w:szCs w:val="24"/>
-        </w:rPr>
-        <w:t>Get_address: Given a channel number, returns the values to be used for constructing the address of the UART message.</w:t>
+      <w:proofErr w:type="spellStart"/>
+      <w:r>
+        <w:rPr>
+          <w:sz w:val="24"/>
+          <w:szCs w:val="24"/>
+        </w:rPr>
+        <w:t>Get_address</w:t>
+      </w:r>
+      <w:proofErr w:type="spellEnd"/>
+      <w:r>
+        <w:rPr>
+          <w:sz w:val="24"/>
+          <w:szCs w:val="24"/>
+        </w:rPr>
+        <w:t>: Given a channel number, returns the values to be used for constructing the address of the UART message.</w:t>
       </w:r>
     </w:p>
     <w:p>
@@ -1689,12 +2278,21 @@
           <w:szCs w:val="24"/>
         </w:rPr>
       </w:pPr>
-      <w:r>
-        <w:rPr>
-          <w:sz w:val="24"/>
-          <w:szCs w:val="24"/>
-        </w:rPr>
-        <w:t>Update_channel: Given a channel number and a voltage value in decimal, updates that channel to the voltage using the 3 above functions.</w:t>
+      <w:proofErr w:type="spellStart"/>
+      <w:r>
+        <w:rPr>
+          <w:sz w:val="24"/>
+          <w:szCs w:val="24"/>
+        </w:rPr>
+        <w:t>Update_channel</w:t>
+      </w:r>
+      <w:proofErr w:type="spellEnd"/>
+      <w:r>
+        <w:rPr>
+          <w:sz w:val="24"/>
+          <w:szCs w:val="24"/>
+        </w:rPr>
+        <w:t>: Given a channel number and a voltage value in decimal, updates that channel to the voltage using the 3 above functions.</w:t>
       </w:r>
     </w:p>
     <w:p>
@@ -1803,7 +2401,6 @@
           <w:sz w:val="28"/>
           <w:szCs w:val="28"/>
         </w:rPr>
-        <w:lastRenderedPageBreak/>
         <w:t>User instructions</w:t>
       </w:r>
     </w:p>
@@ -1889,7 +2486,39 @@
           <w:sz w:val="24"/>
           <w:szCs w:val="24"/>
         </w:rPr>
-        <w:t>Ensure all the UART pins are connected to the FPGA and the Pmod DA4 parts are plugged in as described in the Hardware Description sections. Power on the Eclypse Board.</w:t>
+        <w:t xml:space="preserve">Ensure all the UART pins are connected to the FPGA and the </w:t>
+      </w:r>
+      <w:proofErr w:type="spellStart"/>
+      <w:r>
+        <w:rPr>
+          <w:sz w:val="24"/>
+          <w:szCs w:val="24"/>
+        </w:rPr>
+        <w:t>Pmod</w:t>
+      </w:r>
+      <w:proofErr w:type="spellEnd"/>
+      <w:r>
+        <w:rPr>
+          <w:sz w:val="24"/>
+          <w:szCs w:val="24"/>
+        </w:rPr>
+        <w:t xml:space="preserve"> DA4 parts are plugged in as described in the Hardware Description sections. Power on the </w:t>
+      </w:r>
+      <w:proofErr w:type="spellStart"/>
+      <w:r>
+        <w:rPr>
+          <w:sz w:val="24"/>
+          <w:szCs w:val="24"/>
+        </w:rPr>
+        <w:t>Eclypse</w:t>
+      </w:r>
+      <w:proofErr w:type="spellEnd"/>
+      <w:r>
+        <w:rPr>
+          <w:sz w:val="24"/>
+          <w:szCs w:val="24"/>
+        </w:rPr>
+        <w:t xml:space="preserve"> Board.</w:t>
       </w:r>
     </w:p>
     <w:p>
@@ -1998,7 +2627,6 @@
           <w:sz w:val="24"/>
           <w:szCs w:val="24"/>
         </w:rPr>
-        <w:lastRenderedPageBreak/>
         <w:t>To update a specific channel, enter a decimal value into the corresponding box for the voltage that you want and hit Enter Channel X. Alternatively, you can type in the value of all the channels you want to update and hit the Enter button labelled “Update All”. Finally, you can use the Set All Channels box to update all channels to the same value, this is easiest way to reset all channels to 0V.</w:t>
       </w:r>
     </w:p>

</xml_diff>

<commit_message>
Update Laser Control FPGA User Guide.docx
</commit_message>
<xml_diff>
--- a/documents/Laser Control FPGA User Guide.docx
+++ b/documents/Laser Control FPGA User Guide.docx
@@ -1114,6 +1114,7 @@
     </w:p>
     <w:p>
       <w:pPr>
+        <w:spacing w:after="0" w:line="240" w:lineRule="auto"/>
         <w:jc w:val="center"/>
         <w:rPr>
           <w:rFonts w:ascii="Times New Roman" w:eastAsia="Times New Roman" w:hAnsi="Times New Roman" w:cs="Times New Roman"/>
@@ -1123,15 +1124,16 @@
       </w:pPr>
       <w:r>
         <w:rPr>
+          <w:rFonts w:ascii="Times New Roman" w:eastAsia="Times New Roman" w:hAnsi="Times New Roman" w:cs="Times New Roman"/>
           <w:noProof/>
           <w:sz w:val="24"/>
           <w:szCs w:val="24"/>
         </w:rPr>
         <w:drawing>
-          <wp:inline distT="0" distB="0" distL="0" distR="0" wp14:anchorId="66CC109D" wp14:editId="720C8459">
-            <wp:extent cx="1438275" cy="971137"/>
+          <wp:inline distT="0" distB="0" distL="0" distR="0" wp14:anchorId="65E37B1E" wp14:editId="11366221">
+            <wp:extent cx="2038836" cy="1185545"/>
             <wp:effectExtent l="0" t="0" r="0" b="0"/>
-            <wp:docPr id="4" name="Picture 4" descr="A picture containing diagram&#10;&#10;Description automatically generated"/>
+            <wp:docPr id="5" name="Picture 5" descr="A picture containing diagram&#10;&#10;Description automatically generated"/>
             <wp:cNvGraphicFramePr>
               <a:graphicFrameLocks xmlns:a="http://schemas.openxmlformats.org/drawingml/2006/main" noChangeAspect="1"/>
             </wp:cNvGraphicFramePr>
@@ -1139,7 +1141,7 @@
               <a:graphicData uri="http://schemas.openxmlformats.org/drawingml/2006/picture">
                 <pic:pic xmlns:pic="http://schemas.openxmlformats.org/drawingml/2006/picture">
                   <pic:nvPicPr>
-                    <pic:cNvPr id="4" name="Picture 4" descr="A picture containing diagram&#10;&#10;Description automatically generated"/>
+                    <pic:cNvPr id="5" name="Picture 5" descr="A picture containing diagram&#10;&#10;Description automatically generated"/>
                     <pic:cNvPicPr>
                       <a:picLocks noChangeAspect="1" noChangeArrowheads="1"/>
                     </pic:cNvPicPr>
@@ -1160,7 +1162,7 @@
                   <pic:spPr bwMode="auto">
                     <a:xfrm>
                       <a:off x="0" y="0"/>
-                      <a:ext cx="1454848" cy="982328"/>
+                      <a:ext cx="2067741" cy="1202353"/>
                     </a:xfrm>
                     <a:prstGeom prst="rect">
                       <a:avLst/>
@@ -1179,20 +1181,325 @@
     </w:p>
     <w:p>
       <w:pPr>
-        <w:rPr>
+        <w:spacing w:after="0" w:line="240" w:lineRule="auto"/>
+        <w:rPr>
+          <w:rFonts w:eastAsia="Times New Roman" w:cstheme="minorHAnsi"/>
+          <w:sz w:val="24"/>
+          <w:szCs w:val="24"/>
+        </w:rPr>
+      </w:pPr>
+      <w:r>
+        <w:rPr>
+          <w:rFonts w:eastAsia="Times New Roman" w:cstheme="minorHAnsi"/>
           <w:b/>
           <w:bCs/>
-          <w:sz w:val="28"/>
-          <w:szCs w:val="28"/>
-        </w:rPr>
-      </w:pPr>
-      <w:r>
+          <w:sz w:val="24"/>
+          <w:szCs w:val="24"/>
+        </w:rPr>
+        <w:lastRenderedPageBreak/>
+        <w:t>Wiring the Power Supply</w:t>
+      </w:r>
+    </w:p>
+    <w:p>
+      <w:pPr>
+        <w:spacing w:after="0" w:line="240" w:lineRule="auto"/>
+        <w:rPr>
+          <w:rFonts w:eastAsia="Times New Roman" w:cstheme="minorHAnsi"/>
+          <w:sz w:val="24"/>
+          <w:szCs w:val="24"/>
+        </w:rPr>
+      </w:pPr>
+    </w:p>
+    <w:p>
+      <w:pPr>
+        <w:spacing w:after="0" w:line="240" w:lineRule="auto"/>
+        <w:rPr>
+          <w:rFonts w:eastAsia="Times New Roman" w:cstheme="minorHAnsi"/>
+          <w:sz w:val="24"/>
+          <w:szCs w:val="24"/>
+        </w:rPr>
+      </w:pPr>
+      <w:r>
+        <w:rPr>
+          <w:rFonts w:eastAsia="Times New Roman" w:cstheme="minorHAnsi"/>
+          <w:sz w:val="24"/>
+          <w:szCs w:val="24"/>
+        </w:rPr>
+        <w:t xml:space="preserve">The </w:t>
+      </w:r>
+      <w:proofErr w:type="spellStart"/>
+      <w:r>
+        <w:rPr>
+          <w:rFonts w:eastAsia="Times New Roman" w:cstheme="minorHAnsi"/>
+          <w:sz w:val="24"/>
+          <w:szCs w:val="24"/>
+        </w:rPr>
+        <w:t>Pmod</w:t>
+      </w:r>
+      <w:proofErr w:type="spellEnd"/>
+      <w:r>
+        <w:rPr>
+          <w:rFonts w:eastAsia="Times New Roman" w:cstheme="minorHAnsi"/>
+          <w:sz w:val="24"/>
+          <w:szCs w:val="24"/>
+        </w:rPr>
+        <w:t xml:space="preserve"> DA4 by default only supports an output voltage of 0-2.5V. </w:t>
+      </w:r>
+      <w:proofErr w:type="gramStart"/>
+      <w:r>
+        <w:rPr>
+          <w:rFonts w:eastAsia="Times New Roman" w:cstheme="minorHAnsi"/>
+          <w:sz w:val="24"/>
+          <w:szCs w:val="24"/>
+        </w:rPr>
+        <w:t>In order to</w:t>
+      </w:r>
+      <w:proofErr w:type="gramEnd"/>
+      <w:r>
+        <w:rPr>
+          <w:rFonts w:eastAsia="Times New Roman" w:cstheme="minorHAnsi"/>
+          <w:sz w:val="24"/>
+          <w:szCs w:val="24"/>
+        </w:rPr>
+        <w:t xml:space="preserve"> get a range of 0-3.3V you will need to connect a 3.3V power supply to one of the capacitors on the </w:t>
+      </w:r>
+      <w:proofErr w:type="spellStart"/>
+      <w:r>
+        <w:rPr>
+          <w:rFonts w:eastAsia="Times New Roman" w:cstheme="minorHAnsi"/>
+          <w:sz w:val="24"/>
+          <w:szCs w:val="24"/>
+        </w:rPr>
+        <w:t>Pmod</w:t>
+      </w:r>
+      <w:proofErr w:type="spellEnd"/>
+      <w:r>
+        <w:rPr>
+          <w:rFonts w:eastAsia="Times New Roman" w:cstheme="minorHAnsi"/>
+          <w:sz w:val="24"/>
+          <w:szCs w:val="24"/>
+        </w:rPr>
+        <w:t xml:space="preserve"> PCB.</w:t>
+      </w:r>
+    </w:p>
+    <w:p>
+      <w:pPr>
+        <w:spacing w:after="0" w:line="240" w:lineRule="auto"/>
+        <w:rPr>
+          <w:rFonts w:eastAsia="Times New Roman" w:cstheme="minorHAnsi"/>
+          <w:sz w:val="24"/>
+          <w:szCs w:val="24"/>
+        </w:rPr>
+      </w:pPr>
+      <w:r>
+        <w:rPr>
+          <w:noProof/>
+        </w:rPr>
+        <w:drawing>
+          <wp:inline distT="0" distB="0" distL="0" distR="0" wp14:anchorId="26F27205" wp14:editId="0487D822">
+            <wp:extent cx="5686425" cy="2466975"/>
+            <wp:effectExtent l="0" t="0" r="9525" b="9525"/>
+            <wp:docPr id="11" name="Picture 11" descr="Diagram, schematic&#10;&#10;Description automatically generated"/>
+            <wp:cNvGraphicFramePr>
+              <a:graphicFrameLocks xmlns:a="http://schemas.openxmlformats.org/drawingml/2006/main" noChangeAspect="1"/>
+            </wp:cNvGraphicFramePr>
+            <a:graphic xmlns:a="http://schemas.openxmlformats.org/drawingml/2006/main">
+              <a:graphicData uri="http://schemas.openxmlformats.org/drawingml/2006/picture">
+                <pic:pic xmlns:pic="http://schemas.openxmlformats.org/drawingml/2006/picture">
+                  <pic:nvPicPr>
+                    <pic:cNvPr id="11" name="Picture 11" descr="Diagram, schematic&#10;&#10;Description automatically generated"/>
+                    <pic:cNvPicPr>
+                      <a:picLocks noChangeAspect="1" noChangeArrowheads="1"/>
+                    </pic:cNvPicPr>
+                  </pic:nvPicPr>
+                  <pic:blipFill>
+                    <a:blip r:embed="rId9">
+                      <a:extLst>
+                        <a:ext uri="{28A0092B-C50C-407E-A947-70E740481C1C}">
+                          <a14:useLocalDpi xmlns:a14="http://schemas.microsoft.com/office/drawing/2010/main" val="0"/>
+                        </a:ext>
+                      </a:extLst>
+                    </a:blip>
+                    <a:srcRect/>
+                    <a:stretch>
+                      <a:fillRect/>
+                    </a:stretch>
+                  </pic:blipFill>
+                  <pic:spPr bwMode="auto">
+                    <a:xfrm>
+                      <a:off x="0" y="0"/>
+                      <a:ext cx="5686425" cy="2466975"/>
+                    </a:xfrm>
+                    <a:prstGeom prst="rect">
+                      <a:avLst/>
+                    </a:prstGeom>
+                    <a:noFill/>
+                    <a:ln>
+                      <a:noFill/>
+                    </a:ln>
+                  </pic:spPr>
+                </pic:pic>
+              </a:graphicData>
+            </a:graphic>
+          </wp:inline>
+        </w:drawing>
+      </w:r>
+    </w:p>
+    <w:p>
+      <w:pPr>
+        <w:spacing w:after="0" w:line="240" w:lineRule="auto"/>
+        <w:rPr>
+          <w:rFonts w:eastAsia="Times New Roman" w:cstheme="minorHAnsi"/>
+          <w:sz w:val="24"/>
+          <w:szCs w:val="24"/>
+        </w:rPr>
+      </w:pPr>
+    </w:p>
+    <w:p>
+      <w:pPr>
+        <w:spacing w:after="0" w:line="240" w:lineRule="auto"/>
+        <w:rPr>
+          <w:rFonts w:eastAsia="Times New Roman" w:cstheme="minorHAnsi"/>
+          <w:sz w:val="24"/>
+          <w:szCs w:val="24"/>
+        </w:rPr>
+      </w:pPr>
+      <w:r>
+        <w:rPr>
+          <w:rFonts w:eastAsia="Times New Roman" w:cstheme="minorHAnsi"/>
+          <w:sz w:val="24"/>
+          <w:szCs w:val="24"/>
+        </w:rPr>
+        <w:t xml:space="preserve">VREFOUT is the signal that needs to be connected to a 3.3V supply. The </w:t>
+      </w:r>
+      <w:proofErr w:type="spellStart"/>
+      <w:r>
+        <w:rPr>
+          <w:rFonts w:eastAsia="Times New Roman" w:cstheme="minorHAnsi"/>
+          <w:sz w:val="24"/>
+          <w:szCs w:val="24"/>
+        </w:rPr>
+        <w:t>Pmod</w:t>
+      </w:r>
+      <w:proofErr w:type="spellEnd"/>
+      <w:r>
+        <w:rPr>
+          <w:rFonts w:eastAsia="Times New Roman" w:cstheme="minorHAnsi"/>
+          <w:sz w:val="24"/>
+          <w:szCs w:val="24"/>
+        </w:rPr>
+        <w:t xml:space="preserve"> itself outputs 3.3V on the VCC pins. You will need a technician to connect a wire between a power supply and the top of the C3 capacitor or between the VCC output and the top of the C3 capacitor. C3 is clearly labelled on the PCB as shown below:</w:t>
+      </w:r>
+    </w:p>
+    <w:p>
+      <w:pPr>
+        <w:spacing w:after="0" w:line="240" w:lineRule="auto"/>
+        <w:rPr>
+          <w:rFonts w:eastAsia="Times New Roman" w:cstheme="minorHAnsi"/>
+          <w:sz w:val="24"/>
+          <w:szCs w:val="24"/>
+        </w:rPr>
+      </w:pPr>
+      <w:r>
+        <w:rPr>
+          <w:noProof/>
+        </w:rPr>
+        <w:drawing>
+          <wp:inline distT="0" distB="0" distL="0" distR="0" wp14:anchorId="16C92567" wp14:editId="5FEB4657">
+            <wp:extent cx="5943600" cy="3304540"/>
+            <wp:effectExtent l="0" t="0" r="0" b="0"/>
+            <wp:docPr id="12" name="Picture 12"/>
+            <wp:cNvGraphicFramePr>
+              <a:graphicFrameLocks xmlns:a="http://schemas.openxmlformats.org/drawingml/2006/main" noChangeAspect="1"/>
+            </wp:cNvGraphicFramePr>
+            <a:graphic xmlns:a="http://schemas.openxmlformats.org/drawingml/2006/main">
+              <a:graphicData uri="http://schemas.openxmlformats.org/drawingml/2006/picture">
+                <pic:pic xmlns:pic="http://schemas.openxmlformats.org/drawingml/2006/picture">
+                  <pic:nvPicPr>
+                    <pic:cNvPr id="0" name="Picture 17"/>
+                    <pic:cNvPicPr>
+                      <a:picLocks noChangeAspect="1" noChangeArrowheads="1"/>
+                    </pic:cNvPicPr>
+                  </pic:nvPicPr>
+                  <pic:blipFill>
+                    <a:blip r:embed="rId10">
+                      <a:extLst>
+                        <a:ext uri="{28A0092B-C50C-407E-A947-70E740481C1C}">
+                          <a14:useLocalDpi xmlns:a14="http://schemas.microsoft.com/office/drawing/2010/main" val="0"/>
+                        </a:ext>
+                      </a:extLst>
+                    </a:blip>
+                    <a:srcRect/>
+                    <a:stretch>
+                      <a:fillRect/>
+                    </a:stretch>
+                  </pic:blipFill>
+                  <pic:spPr bwMode="auto">
+                    <a:xfrm>
+                      <a:off x="0" y="0"/>
+                      <a:ext cx="5943600" cy="3304540"/>
+                    </a:xfrm>
+                    <a:prstGeom prst="rect">
+                      <a:avLst/>
+                    </a:prstGeom>
+                    <a:noFill/>
+                    <a:ln>
+                      <a:noFill/>
+                    </a:ln>
+                  </pic:spPr>
+                </pic:pic>
+              </a:graphicData>
+            </a:graphic>
+          </wp:inline>
+        </w:drawing>
+      </w:r>
+    </w:p>
+    <w:p>
+      <w:pPr>
+        <w:spacing w:after="0" w:line="240" w:lineRule="auto"/>
+        <w:rPr>
+          <w:rFonts w:eastAsia="Times New Roman" w:cstheme="minorHAnsi"/>
+          <w:sz w:val="24"/>
+          <w:szCs w:val="24"/>
+        </w:rPr>
+      </w:pPr>
+    </w:p>
+    <w:p>
+      <w:pPr>
+        <w:spacing w:after="0" w:line="240" w:lineRule="auto"/>
+        <w:rPr>
+          <w:rFonts w:eastAsia="Times New Roman" w:cstheme="minorHAnsi"/>
+          <w:sz w:val="24"/>
+          <w:szCs w:val="24"/>
+        </w:rPr>
+      </w:pPr>
+    </w:p>
+    <w:p>
+      <w:pPr>
+        <w:jc w:val="center"/>
+        <w:rPr>
+          <w:rFonts w:ascii="Times New Roman" w:eastAsia="Times New Roman" w:hAnsi="Times New Roman" w:cs="Times New Roman"/>
+          <w:sz w:val="24"/>
+          <w:szCs w:val="24"/>
+        </w:rPr>
+      </w:pPr>
+    </w:p>
+    <w:p>
+      <w:pPr>
         <w:rPr>
           <w:b/>
           <w:bCs/>
           <w:sz w:val="28"/>
           <w:szCs w:val="28"/>
         </w:rPr>
+      </w:pPr>
+      <w:r>
+        <w:rPr>
+          <w:b/>
+          <w:bCs/>
+          <w:sz w:val="28"/>
+          <w:szCs w:val="28"/>
+        </w:rPr>
         <w:lastRenderedPageBreak/>
         <w:t>UART Interface</w:t>
       </w:r>
@@ -1240,7 +1547,7 @@
           <w:szCs w:val="24"/>
         </w:rPr>
         <w:br/>
-        <w:t>Write: “WAAAADDDDDDD</w:t>
+        <w:t>Write: WAAAADDDDDDD</w:t>
       </w:r>
     </w:p>
     <w:p>
@@ -1937,7 +2244,7 @@
                     </pic:cNvPicPr>
                   </pic:nvPicPr>
                   <pic:blipFill>
-                    <a:blip r:embed="rId9">
+                    <a:blip r:embed="rId11">
                       <a:extLst>
                         <a:ext uri="{28A0092B-C50C-407E-A947-70E740481C1C}">
                           <a14:useLocalDpi xmlns:a14="http://schemas.microsoft.com/office/drawing/2010/main" val="0"/>
@@ -2453,7 +2760,7 @@
                     <pic:cNvPicPr/>
                   </pic:nvPicPr>
                   <pic:blipFill>
-                    <a:blip r:embed="rId10"/>
+                    <a:blip r:embed="rId12"/>
                     <a:stretch>
                       <a:fillRect/>
                     </a:stretch>
@@ -2570,7 +2877,7 @@
                     <pic:cNvPicPr/>
                   </pic:nvPicPr>
                   <pic:blipFill>
-                    <a:blip r:embed="rId11"/>
+                    <a:blip r:embed="rId13"/>
                     <a:stretch>
                       <a:fillRect/>
                     </a:stretch>

</xml_diff>